<commit_message>
changes made to reprot and app2.py
</commit_message>
<xml_diff>
--- a/Delivery/CSC478_Final_Project_Report.docx
+++ b/Delivery/CSC478_Final_Project_Report.docx
@@ -1,6 +1,6 @@
 
 <file path=word/document.xml><?xml version="1.0" encoding="utf-8"?>
-<w:document xmlns:wpc="http://schemas.microsoft.com/office/word/2010/wordprocessingCanvas" xmlns:mc="http://schemas.openxmlformats.org/markup-compatibility/2006" xmlns:o="urn:schemas-microsoft-com:office:office" xmlns:r="http://schemas.openxmlformats.org/officeDocument/2006/relationships" xmlns:m="http://schemas.openxmlformats.org/officeDocument/2006/math" xmlns:v="urn:schemas-microsoft-com:vml" xmlns:wp14="http://schemas.microsoft.com/office/word/2010/wordprocessingDrawing" xmlns:wp="http://schemas.openxmlformats.org/drawingml/2006/wordprocessingDrawing" xmlns:w10="urn:schemas-microsoft-com:office:word" xmlns:w="http://schemas.openxmlformats.org/wordprocessingml/2006/main" xmlns:w14="http://schemas.microsoft.com/office/word/2010/wordml" xmlns:w15="http://schemas.microsoft.com/office/word/2012/wordml" xmlns:wpg="http://schemas.microsoft.com/office/word/2010/wordprocessingGroup" xmlns:wpi="http://schemas.microsoft.com/office/word/2010/wordprocessingInk" xmlns:wne="http://schemas.microsoft.com/office/word/2006/wordml" xmlns:wps="http://schemas.microsoft.com/office/word/2010/wordprocessingShape" mc:Ignorable="w14 w15 wp14">
+<w:document xmlns:wpc="http://schemas.microsoft.com/office/word/2010/wordprocessingCanvas" xmlns:mo="http://schemas.microsoft.com/office/mac/office/2008/main" xmlns:mc="http://schemas.openxmlformats.org/markup-compatibility/2006" xmlns:mv="urn:schemas-microsoft-com:mac:vml" xmlns:o="urn:schemas-microsoft-com:office:office" xmlns:r="http://schemas.openxmlformats.org/officeDocument/2006/relationships" xmlns:m="http://schemas.openxmlformats.org/officeDocument/2006/math" xmlns:v="urn:schemas-microsoft-com:vml" xmlns:wp14="http://schemas.microsoft.com/office/word/2010/wordprocessingDrawing" xmlns:wp="http://schemas.openxmlformats.org/drawingml/2006/wordprocessingDrawing" xmlns:w10="urn:schemas-microsoft-com:office:word" xmlns:w="http://schemas.openxmlformats.org/wordprocessingml/2006/main" xmlns:w14="http://schemas.microsoft.com/office/word/2010/wordml" xmlns:w15="http://schemas.microsoft.com/office/word/2012/wordml" xmlns:wpg="http://schemas.microsoft.com/office/word/2010/wordprocessingGroup" xmlns:wpi="http://schemas.microsoft.com/office/word/2010/wordprocessingInk" xmlns:wne="http://schemas.microsoft.com/office/word/2006/wordml" xmlns:wps="http://schemas.microsoft.com/office/word/2010/wordprocessingShape" mc:Ignorable="w14 w15 wp14">
   <w:body>
     <w:p>
       <w:pPr>
@@ -43,35 +43,7 @@
         <w:rPr>
           <w:b/>
         </w:rPr>
-        <w:t xml:space="preserve">Shan </w:t>
-      </w:r>
-      <w:proofErr w:type="gramStart"/>
-      <w:r>
-        <w:rPr>
-          <w:b/>
-        </w:rPr>
-        <w:t>Gao</w:t>
-      </w:r>
-      <w:proofErr w:type="gramEnd"/>
-      <w:r>
-        <w:rPr>
-          <w:b/>
-        </w:rPr>
-        <w:t xml:space="preserve">, </w:t>
-      </w:r>
-      <w:proofErr w:type="spellStart"/>
-      <w:r>
-        <w:rPr>
-          <w:b/>
-        </w:rPr>
-        <w:t>Dachi</w:t>
-      </w:r>
-      <w:proofErr w:type="spellEnd"/>
-      <w:r>
-        <w:rPr>
-          <w:b/>
-        </w:rPr>
-        <w:t xml:space="preserve"> Xu, </w:t>
+        <w:t xml:space="preserve">Shan Gao, Dachi Xu, </w:t>
       </w:r>
       <w:proofErr w:type="spellStart"/>
       <w:r>
@@ -122,7 +94,7 @@
       <w:hyperlink r:id="rId6" w:history="1">
         <w:r>
           <w:rPr>
-            <w:rStyle w:val="Hyperlink"/>
+            <w:rStyle w:val="a3"/>
           </w:rPr>
           <w:t>www.movielens.org</w:t>
         </w:r>
@@ -168,7 +140,7 @@
       <w:hyperlink r:id="rId7" w:history="1">
         <w:r>
           <w:rPr>
-            <w:rStyle w:val="Hyperlink"/>
+            <w:rStyle w:val="a3"/>
           </w:rPr>
           <w:t>http://facweb.cs.depaul.edu/mobasher/classes/ect584/data/movielens.zip</w:t>
         </w:r>
@@ -176,7 +148,7 @@
     </w:p>
     <w:p>
       <w:pPr>
-        <w:pStyle w:val="Heading1"/>
+        <w:pStyle w:val="1"/>
       </w:pPr>
       <w:r>
         <w:t>Data</w:t>
@@ -188,7 +160,7 @@
     <w:p/>
     <w:tbl>
       <w:tblPr>
-        <w:tblStyle w:val="TableGrid"/>
+        <w:tblStyle w:val="a7"/>
         <w:tblW w:w="0" w:type="auto"/>
         <w:tblLook w:val="04A0" w:firstRow="1" w:lastRow="0" w:firstColumn="1" w:lastColumn="0" w:noHBand="0" w:noVBand="1"/>
       </w:tblPr>
@@ -511,7 +483,7 @@
     </w:p>
     <w:p>
       <w:pPr>
-        <w:pStyle w:val="Heading1"/>
+        <w:pStyle w:val="1"/>
       </w:pPr>
       <w:r>
         <w:lastRenderedPageBreak/>
@@ -520,7 +492,7 @@
     </w:p>
     <w:p>
       <w:pPr>
-        <w:pStyle w:val="Heading2"/>
+        <w:pStyle w:val="2"/>
         <w:rPr>
           <w:b/>
         </w:rPr>
@@ -812,7 +784,7 @@
     </w:p>
     <w:p>
       <w:pPr>
-        <w:pStyle w:val="Heading2"/>
+        <w:pStyle w:val="2"/>
       </w:pPr>
       <w:r>
         <w:t>Section 2.</w:t>
@@ -1044,7 +1016,7 @@
     </w:p>
     <w:p>
       <w:pPr>
-        <w:pStyle w:val="Heading2"/>
+        <w:pStyle w:val="2"/>
       </w:pPr>
       <w:r>
         <w:t>Section 3.</w:t>
@@ -1063,7 +1035,7 @@
     </w:p>
     <w:p>
       <w:pPr>
-        <w:pStyle w:val="ListParagraph"/>
+        <w:pStyle w:val="a5"/>
         <w:numPr>
           <w:ilvl w:val="0"/>
           <w:numId w:val="9"/>
@@ -1080,7 +1052,7 @@
     </w:p>
     <w:p>
       <w:pPr>
-        <w:pStyle w:val="ListParagraph"/>
+        <w:pStyle w:val="a5"/>
         <w:ind w:left="720" w:firstLineChars="0" w:firstLine="0"/>
       </w:pPr>
       <w:r>
@@ -1088,15 +1060,7 @@
       </w:r>
       <w:r>
         <w:br/>
-        <w:t xml:space="preserve">2. This predictive model is not very good because the relationship between </w:t>
-      </w:r>
-      <w:proofErr w:type="gramStart"/>
-      <w:r>
-        <w:t>user's</w:t>
-      </w:r>
-      <w:proofErr w:type="gramEnd"/>
-      <w:r>
-        <w:t xml:space="preserve"> rating and his/her occupation is not very strong.</w:t>
+        <w:t>2. This predictive model is not very good because the relationship between user's rating and his/her occupation is not very strong.</w:t>
       </w:r>
       <w:r>
         <w:br/>
@@ -1162,13 +1126,13 @@
     </w:p>
     <w:p>
       <w:pPr>
-        <w:pStyle w:val="ListParagraph"/>
+        <w:pStyle w:val="a5"/>
         <w:ind w:left="720" w:firstLineChars="0" w:firstLine="0"/>
       </w:pPr>
     </w:p>
     <w:p>
       <w:pPr>
-        <w:pStyle w:val="ListParagraph"/>
+        <w:pStyle w:val="a5"/>
         <w:numPr>
           <w:ilvl w:val="0"/>
           <w:numId w:val="9"/>
@@ -1189,7 +1153,7 @@
     </w:p>
     <w:p>
       <w:pPr>
-        <w:pStyle w:val="ListParagraph"/>
+        <w:pStyle w:val="a5"/>
         <w:numPr>
           <w:ilvl w:val="0"/>
           <w:numId w:val="9"/>
@@ -1218,7 +1182,7 @@
     </w:p>
     <w:p>
       <w:pPr>
-        <w:pStyle w:val="ListParagraph"/>
+        <w:pStyle w:val="a5"/>
         <w:numPr>
           <w:ilvl w:val="0"/>
           <w:numId w:val="9"/>
@@ -1275,7 +1239,7 @@
     </w:p>
     <w:p>
       <w:pPr>
-        <w:pStyle w:val="ListParagraph"/>
+        <w:pStyle w:val="a5"/>
         <w:ind w:left="720" w:firstLineChars="0" w:firstLine="0"/>
       </w:pPr>
       <w:r>
@@ -1284,7 +1248,7 @@
     </w:p>
     <w:p>
       <w:pPr>
-        <w:pStyle w:val="ListParagraph"/>
+        <w:pStyle w:val="a5"/>
         <w:ind w:left="720" w:firstLineChars="0" w:firstLine="0"/>
       </w:pPr>
       <w:r>
@@ -1316,7 +1280,7 @@
     </w:p>
     <w:p>
       <w:pPr>
-        <w:pStyle w:val="ListParagraph"/>
+        <w:pStyle w:val="a5"/>
         <w:ind w:left="720" w:firstLineChars="0" w:firstLine="0"/>
       </w:pPr>
       <w:r>
@@ -1347,7 +1311,7 @@
     </w:p>
     <w:p>
       <w:pPr>
-        <w:pStyle w:val="ListParagraph"/>
+        <w:pStyle w:val="a5"/>
         <w:ind w:left="720" w:firstLineChars="0" w:firstLine="0"/>
       </w:pPr>
       <w:r>
@@ -1384,7 +1348,7 @@
     </w:p>
     <w:p>
       <w:pPr>
-        <w:pStyle w:val="ListParagraph"/>
+        <w:pStyle w:val="a5"/>
         <w:ind w:left="720" w:firstLineChars="0" w:firstLine="0"/>
       </w:pPr>
       <w:r>
@@ -1423,7 +1387,7 @@
     </w:p>
     <w:p>
       <w:pPr>
-        <w:pStyle w:val="ListParagraph"/>
+        <w:pStyle w:val="a5"/>
         <w:ind w:left="720" w:firstLineChars="0" w:firstLine="0"/>
       </w:pPr>
       <w:r>
@@ -1454,7 +1418,7 @@
     </w:p>
     <w:p>
       <w:pPr>
-        <w:pStyle w:val="ListParagraph"/>
+        <w:pStyle w:val="a5"/>
         <w:ind w:left="720" w:firstLineChars="0" w:firstLine="0"/>
       </w:pPr>
       <w:r>
@@ -1495,7 +1459,7 @@
     <w:p/>
     <w:p>
       <w:pPr>
-        <w:pStyle w:val="Heading2"/>
+        <w:pStyle w:val="2"/>
       </w:pPr>
       <w:r>
         <w:t>Section 4.</w:t>
@@ -1559,7 +1523,7 @@
     <w:p/>
     <w:p>
       <w:pPr>
-        <w:pStyle w:val="Heading2"/>
+        <w:pStyle w:val="2"/>
       </w:pPr>
       <w:r>
         <w:t>Section 5. Item-Based collaborative filtering</w:t>
@@ -1921,29 +1885,7 @@
           <w:sz w:val="18"/>
           <w:szCs w:val="21"/>
         </w:rPr>
-        <w:t xml:space="preserve">Empire Strikes Back, </w:t>
-      </w:r>
-      <w:proofErr w:type="gramStart"/>
-      <w:r>
-        <w:rPr>
-          <w:rFonts w:ascii="Courier New" w:eastAsia="Times New Roman" w:hAnsi="Courier New" w:cs="Courier New"/>
-          <w:color w:val="000000"/>
-          <w:kern w:val="0"/>
-          <w:sz w:val="18"/>
-          <w:szCs w:val="21"/>
-        </w:rPr>
-        <w:t>The</w:t>
-      </w:r>
-      <w:proofErr w:type="gramEnd"/>
-      <w:r>
-        <w:rPr>
-          <w:rFonts w:ascii="Courier New" w:eastAsia="Times New Roman" w:hAnsi="Courier New" w:cs="Courier New"/>
-          <w:color w:val="000000"/>
-          <w:kern w:val="0"/>
-          <w:sz w:val="18"/>
-          <w:szCs w:val="21"/>
-        </w:rPr>
-        <w:t xml:space="preserve"> (1980) </w:t>
+        <w:t xml:space="preserve">Empire Strikes Back, The (1980) </w:t>
       </w:r>
     </w:p>
     <w:p>
@@ -2962,7 +2904,7 @@
     </w:p>
     <w:p>
       <w:pPr>
-        <w:pStyle w:val="Heading1"/>
+        <w:pStyle w:val="1"/>
       </w:pPr>
       <w:r>
         <w:lastRenderedPageBreak/>
@@ -3001,7 +2943,7 @@
     </w:p>
     <w:p>
       <w:pPr>
-        <w:pStyle w:val="ListParagraph"/>
+        <w:pStyle w:val="a5"/>
         <w:widowControl/>
         <w:numPr>
           <w:ilvl w:val="0"/>
@@ -3016,7 +2958,7 @@
     </w:p>
     <w:p>
       <w:pPr>
-        <w:pStyle w:val="ListParagraph"/>
+        <w:pStyle w:val="a5"/>
         <w:widowControl/>
         <w:numPr>
           <w:ilvl w:val="0"/>
@@ -3031,7 +2973,7 @@
     </w:p>
     <w:p>
       <w:pPr>
-        <w:pStyle w:val="ListParagraph"/>
+        <w:pStyle w:val="a5"/>
         <w:widowControl/>
         <w:numPr>
           <w:ilvl w:val="0"/>
@@ -3046,7 +2988,7 @@
     </w:p>
     <w:p>
       <w:pPr>
-        <w:pStyle w:val="ListParagraph"/>
+        <w:pStyle w:val="a5"/>
         <w:widowControl/>
         <w:numPr>
           <w:ilvl w:val="0"/>
@@ -3061,7 +3003,7 @@
     </w:p>
     <w:p>
       <w:pPr>
-        <w:pStyle w:val="ListParagraph"/>
+        <w:pStyle w:val="a5"/>
         <w:widowControl/>
         <w:numPr>
           <w:ilvl w:val="0"/>
@@ -3076,7 +3018,7 @@
     </w:p>
     <w:p>
       <w:pPr>
-        <w:pStyle w:val="ListParagraph"/>
+        <w:pStyle w:val="a5"/>
         <w:widowControl/>
         <w:numPr>
           <w:ilvl w:val="0"/>
@@ -3100,15 +3042,7 @@
       </w:r>
       <w:proofErr w:type="spellEnd"/>
       <w:r>
-        <w:t xml:space="preserve"> contains 943 users and 1682 movies, the original format of rating data is (user – movie-rating), </w:t>
-      </w:r>
-      <w:proofErr w:type="gramStart"/>
-      <w:r>
-        <w:t>we</w:t>
-      </w:r>
-      <w:proofErr w:type="gramEnd"/>
-      <w:r>
-        <w:t xml:space="preserve"> converted the data to user x movie ratings matrix for the computation convenience.</w:t>
+        <w:t xml:space="preserve"> contains 943 users and 1682 movies, the original format of rating data is (user – movie-rating), we converted the data to user x movie ratings matrix for the computation convenience.</w:t>
       </w:r>
     </w:p>
     <w:p/>
@@ -3637,30 +3571,18 @@
     </w:p>
     <w:p>
       <w:pPr>
-        <w:pStyle w:val="Heading1"/>
+        <w:pStyle w:val="1"/>
       </w:pPr>
       <w:r>
         <w:t xml:space="preserve">Application </w:t>
       </w:r>
       <w:r>
-        <w:t>development p</w:t>
-      </w:r>
-      <w:r>
-        <w:t>art 2</w:t>
-      </w:r>
-      <w:r>
-        <w:t xml:space="preserve">. </w:t>
-      </w:r>
-      <w:r>
-        <w:t>Item</w:t>
-      </w:r>
-      <w:r>
-        <w:t xml:space="preserve"> based collaborative filtering recommender system</w:t>
-      </w:r>
-    </w:p>
-    <w:p>
-      <w:pPr>
-        <w:pStyle w:val="Heading2"/>
+        <w:t>development part 2. Item based collaborative filtering recommender system</w:t>
+      </w:r>
+    </w:p>
+    <w:p>
+      <w:pPr>
+        <w:pStyle w:val="2"/>
       </w:pPr>
       <w:r>
         <w:t>Introduction</w:t>
@@ -3680,13 +3602,7 @@
       </w:r>
       <w:proofErr w:type="spellEnd"/>
       <w:r>
-        <w:t>” --- Given</w:t>
-      </w:r>
-      <w:r>
-        <w:t xml:space="preserve"> a movie, reco</w:t>
-      </w:r>
-      <w:r>
-        <w:t>mmend the top n similar movies</w:t>
+        <w:t>” --- Given a movie, recommend the top n similar movies</w:t>
       </w:r>
     </w:p>
     <w:p>
@@ -3703,13 +3619,7 @@
       </w:r>
       <w:proofErr w:type="spellEnd"/>
       <w:r>
-        <w:t xml:space="preserve">”--- </w:t>
-      </w:r>
-      <w:r>
-        <w:t xml:space="preserve">Given an unrated movie, predict the </w:t>
-      </w:r>
-      <w:r>
-        <w:t>rating for a specific user</w:t>
+        <w:t>”--- Given an unrated movie, predict the rating for a specific user</w:t>
       </w:r>
     </w:p>
     <w:p>
@@ -3726,10 +3636,7 @@
       </w:r>
       <w:proofErr w:type="spellEnd"/>
       <w:r>
-        <w:t>”</w:t>
-      </w:r>
-      <w:r>
-        <w:t xml:space="preserve"> </w:t>
+        <w:t xml:space="preserve">” </w:t>
       </w:r>
       <w:r>
         <w:rPr>
@@ -3738,25 +3645,13 @@
         <w:t>---</w:t>
       </w:r>
       <w:r>
-        <w:t xml:space="preserve"> </w:t>
-      </w:r>
-      <w:r>
-        <w:t xml:space="preserve">Given </w:t>
-      </w:r>
-      <w:r>
-        <w:t>a</w:t>
-      </w:r>
-      <w:r>
-        <w:t xml:space="preserve"> user, find all his/her unrate</w:t>
-      </w:r>
-      <w:r>
-        <w:t>d movies and predict the ratings</w:t>
+        <w:t xml:space="preserve"> Given a user, find all his/her unrated movies and predict the ratings</w:t>
       </w:r>
     </w:p>
     <w:p/>
     <w:p>
       <w:pPr>
-        <w:pStyle w:val="Heading2"/>
+        <w:pStyle w:val="2"/>
       </w:pPr>
       <w:r>
         <w:t>Parameters:</w:t>
@@ -3764,10 +3659,7 @@
     </w:p>
     <w:p>
       <w:r>
-        <w:t xml:space="preserve">This application will take generally 3 parameters, which are movie rating </w:t>
-      </w:r>
-      <w:r>
-        <w:t>table (</w:t>
+        <w:t>This application will take generally 3 parameters, which are movie rating table (</w:t>
       </w:r>
       <w:proofErr w:type="spellStart"/>
       <w:r>
@@ -3779,10 +3671,7 @@
       </w:r>
       <w:proofErr w:type="spellEnd"/>
       <w:r>
-        <w:t xml:space="preserve">), movie </w:t>
-      </w:r>
-      <w:r>
-        <w:t>database (</w:t>
+        <w:t>), movie database (</w:t>
       </w:r>
       <w:proofErr w:type="spellStart"/>
       <w:r>
@@ -3794,10 +3683,7 @@
       </w:r>
       <w:proofErr w:type="spellEnd"/>
       <w:r>
-        <w:t xml:space="preserve">), and similarity </w:t>
-      </w:r>
-      <w:r>
-        <w:t>function (</w:t>
+        <w:t>), and similarity function (</w:t>
       </w:r>
       <w:r>
         <w:rPr>
@@ -3810,62 +3696,52 @@
           <w:b/>
           <w:i/>
         </w:rPr>
-        <w:t>osSim2</w:t>
-      </w:r>
+        <w:t xml:space="preserve">osSim2, </w:t>
+      </w:r>
+      <w:proofErr w:type="spellStart"/>
       <w:r>
         <w:rPr>
           <w:b/>
           <w:i/>
         </w:rPr>
-        <w:t xml:space="preserve">, </w:t>
-      </w:r>
-      <w:proofErr w:type="spellStart"/>
+        <w:t>pearsSim</w:t>
+      </w:r>
+      <w:proofErr w:type="spellEnd"/>
       <w:r>
         <w:rPr>
           <w:b/>
           <w:i/>
         </w:rPr>
-        <w:t>pearsSim</w:t>
-      </w:r>
-      <w:proofErr w:type="spellEnd"/>
+        <w:t xml:space="preserve">, </w:t>
+      </w:r>
+      <w:proofErr w:type="spellStart"/>
       <w:r>
         <w:rPr>
           <w:b/>
           <w:i/>
         </w:rPr>
-        <w:t xml:space="preserve">, </w:t>
+        <w:t>ecludSim</w:t>
+      </w:r>
+      <w:proofErr w:type="spellEnd"/>
+      <w:r>
+        <w:t>) to use.</w:t>
+      </w:r>
+      <w:r>
+        <w:rPr>
+          <w:rFonts w:hint="eastAsia"/>
+        </w:rPr>
+        <w:t xml:space="preserve"> </w:t>
+      </w:r>
+      <w:r>
+        <w:t>The movie rating table is a table contains lists of ratings for each user and is got from “</w:t>
       </w:r>
       <w:proofErr w:type="spellStart"/>
       <w:r>
-        <w:rPr>
-          <w:b/>
-          <w:i/>
-        </w:rPr>
-        <w:t>ecludSim</w:t>
+        <w:t>u.data</w:t>
       </w:r>
       <w:proofErr w:type="spellEnd"/>
       <w:r>
-        <w:t>) to use.</w:t>
-      </w:r>
-      <w:r>
-        <w:rPr>
-          <w:rFonts w:hint="eastAsia"/>
-        </w:rPr>
-        <w:t xml:space="preserve"> </w:t>
-      </w:r>
-      <w:r>
-        <w:t>The movie rating table is a table contains lists of ratings for each user and is got from “</w:t>
-      </w:r>
-      <w:proofErr w:type="spellStart"/>
-      <w:r>
-        <w:t>u.data</w:t>
-      </w:r>
-      <w:proofErr w:type="spellEnd"/>
-      <w:r>
-        <w:t xml:space="preserve"> “, which contains user id and th</w:t>
-      </w:r>
-      <w:r>
-        <w:t>e user’s rating for each movie.</w:t>
+        <w:t xml:space="preserve"> “, which contains user id and the user’s rating for each movie.</w:t>
       </w:r>
     </w:p>
     <w:p>
@@ -3981,7 +3857,7 @@
     <w:p/>
     <w:p>
       <w:pPr>
-        <w:pStyle w:val="Heading2"/>
+        <w:pStyle w:val="2"/>
       </w:pPr>
       <w:r>
         <w:rPr>
@@ -4181,25 +4057,7 @@
     </w:p>
     <w:p>
       <w:r>
-        <w:t>The</w:t>
-      </w:r>
-      <w:r>
-        <w:t xml:space="preserve"> movie rating table, movie database, user </w:t>
-      </w:r>
-      <w:r>
-        <w:t>id,</w:t>
-      </w:r>
-      <w:r>
-        <w:t xml:space="preserve"> and the similarity </w:t>
-      </w:r>
-      <w:r>
-        <w:t>function</w:t>
-      </w:r>
-      <w:r>
-        <w:t xml:space="preserve">. And the output of this function </w:t>
-      </w:r>
-      <w:r>
-        <w:t>is:</w:t>
+        <w:t>The movie rating table, movie database, user id, and the similarity function. And the output of this function is:</w:t>
       </w:r>
     </w:p>
     <w:p>
@@ -4357,7 +4215,7 @@
     <w:p/>
     <w:p>
       <w:pPr>
-        <w:pStyle w:val="Heading2"/>
+        <w:pStyle w:val="2"/>
       </w:pPr>
       <w:r>
         <w:rPr>
@@ -4391,31 +4249,7 @@
         <w:t>PredictTest2</w:t>
       </w:r>
       <w:r>
-        <w:t xml:space="preserve">. The idea is </w:t>
-      </w:r>
-      <w:r>
-        <w:t>to use</w:t>
-      </w:r>
-      <w:r>
-        <w:t xml:space="preserve"> the same way to predict the rated movie for a specific user, and </w:t>
-      </w:r>
-      <w:r>
-        <w:t>compare</w:t>
-      </w:r>
-      <w:r>
-        <w:t xml:space="preserve"> the predict</w:t>
-      </w:r>
-      <w:r>
-        <w:t>ed</w:t>
-      </w:r>
-      <w:r>
-        <w:t xml:space="preserve"> result with actual rating. And for accuracy, we used the distance between the predict</w:t>
-      </w:r>
-      <w:r>
-        <w:t>ed rating and actual</w:t>
-      </w:r>
-      <w:r>
-        <w:t xml:space="preserve"> rating.</w:t>
+        <w:t>. The idea is to use the same way to predict the rated movie for a specific user, and compare the predicted result with actual rating. And for accuracy, we used the distance between the predicted rating and actual rating.</w:t>
       </w:r>
     </w:p>
     <w:p>
@@ -4611,7 +4445,7 @@
     </w:p>
     <w:p>
       <w:pPr>
-        <w:pStyle w:val="Heading1"/>
+        <w:pStyle w:val="1"/>
       </w:pPr>
       <w:r>
         <w:lastRenderedPageBreak/>
@@ -4626,7 +4460,7 @@
     </w:p>
     <w:p>
       <w:pPr>
-        <w:pStyle w:val="ListParagraph"/>
+        <w:pStyle w:val="a5"/>
         <w:numPr>
           <w:ilvl w:val="0"/>
           <w:numId w:val="12"/>
@@ -4652,7 +4486,7 @@
     </w:p>
     <w:p>
       <w:pPr>
-        <w:pStyle w:val="ListParagraph"/>
+        <w:pStyle w:val="a5"/>
         <w:numPr>
           <w:ilvl w:val="0"/>
           <w:numId w:val="12"/>
@@ -4660,10 +4494,7 @@
         <w:ind w:firstLineChars="0"/>
       </w:pPr>
       <w:r>
-        <w:t>app1</w:t>
-      </w:r>
-      <w:r>
-        <w:t>.ipynb</w:t>
+        <w:t>app1.ipynb</w:t>
       </w:r>
       <w:r>
         <w:t>, app1.html</w:t>
@@ -4677,35 +4508,25 @@
       </w:r>
       <w:proofErr w:type="spellEnd"/>
       <w:r>
-        <w:t xml:space="preserve"> notebook for the demonstration of the </w:t>
-      </w:r>
-      <w:r>
-        <w:t xml:space="preserve">user based collaborative filtering </w:t>
-      </w:r>
-      <w:r>
-        <w:t>system)</w:t>
-      </w:r>
-    </w:p>
-    <w:p>
-      <w:pPr>
-        <w:pStyle w:val="ListParagraph"/>
+        <w:t xml:space="preserve"> notebook for the demonstration of the user based collaborative filtering system)</w:t>
+      </w:r>
+    </w:p>
+    <w:p>
+      <w:pPr>
+        <w:pStyle w:val="a5"/>
         <w:numPr>
           <w:ilvl w:val="0"/>
           <w:numId w:val="12"/>
         </w:numPr>
         <w:ind w:firstLineChars="0"/>
       </w:pPr>
-      <w:r>
-        <w:t>app1</w:t>
-      </w:r>
-      <w:r>
-        <w:t xml:space="preserve">.py (The interactive python program that user can test on the </w:t>
-      </w:r>
-      <w:r>
-        <w:t>user based collaborative filtering system</w:t>
-      </w:r>
-      <w:r>
-        <w:t xml:space="preserve"> recommender</w:t>
+      <w:bookmarkStart w:id="0" w:name="_GoBack"/>
+      <w:bookmarkEnd w:id="0"/>
+      <w:r>
+        <w:t xml:space="preserve">app1.py (The interactive python program that user can test on the </w:t>
+      </w:r>
+      <w:r>
+        <w:t>user based collaborative filtering system recommender</w:t>
       </w:r>
       <w:r>
         <w:t xml:space="preserve"> system)</w:t>
@@ -4713,7 +4534,7 @@
     </w:p>
     <w:p>
       <w:pPr>
-        <w:pStyle w:val="ListParagraph"/>
+        <w:pStyle w:val="a5"/>
         <w:numPr>
           <w:ilvl w:val="0"/>
           <w:numId w:val="12"/>
@@ -4721,7 +4542,7 @@
         <w:ind w:firstLineChars="0"/>
       </w:pPr>
       <w:r>
-        <w:t xml:space="preserve">app1_readme.txt (Instructions on how to run the </w:t>
+        <w:t xml:space="preserve">app2.ipynb, app2.html (The </w:t>
       </w:r>
       <w:proofErr w:type="spellStart"/>
       <w:r>
@@ -4729,24 +4550,12 @@
       </w:r>
       <w:proofErr w:type="spellEnd"/>
       <w:r>
-        <w:t xml:space="preserve"> notebook and interactive python program</w:t>
-      </w:r>
-      <w:r>
-        <w:t xml:space="preserve"> for </w:t>
-      </w:r>
-      <w:r>
-        <w:t>user based collaborative filtering</w:t>
-      </w:r>
-      <w:r>
-        <w:t xml:space="preserve"> system</w:t>
-      </w:r>
-      <w:r>
-        <w:t>)</w:t>
-      </w:r>
-    </w:p>
-    <w:p>
-      <w:pPr>
-        <w:pStyle w:val="ListParagraph"/>
+        <w:t xml:space="preserve"> notebook for the demonstration of the item based collaborative filtering system)</w:t>
+      </w:r>
+    </w:p>
+    <w:p>
+      <w:pPr>
+        <w:pStyle w:val="a5"/>
         <w:numPr>
           <w:ilvl w:val="0"/>
           <w:numId w:val="12"/>
@@ -4754,35 +4563,12 @@
         <w:ind w:firstLineChars="0"/>
       </w:pPr>
       <w:r>
-        <w:t>app2</w:t>
-      </w:r>
-      <w:r>
-        <w:t>.ipynb</w:t>
-      </w:r>
-      <w:r>
-        <w:t>, app2</w:t>
-      </w:r>
-      <w:r>
-        <w:t xml:space="preserve">.html (The </w:t>
-      </w:r>
-      <w:proofErr w:type="spellStart"/>
-      <w:r>
-        <w:t>ipython</w:t>
-      </w:r>
-      <w:proofErr w:type="spellEnd"/>
-      <w:r>
-        <w:t xml:space="preserve"> notebook for the demonstration of the </w:t>
-      </w:r>
-      <w:r>
-        <w:t>item</w:t>
-      </w:r>
-      <w:r>
-        <w:t xml:space="preserve"> based collaborative filtering system)</w:t>
-      </w:r>
-    </w:p>
-    <w:p>
-      <w:pPr>
-        <w:pStyle w:val="ListParagraph"/>
+        <w:t>app2.py (The interactive python program that user can test on the item based collaborative filtering system recommender system)</w:t>
+      </w:r>
+    </w:p>
+    <w:p>
+      <w:pPr>
+        <w:pStyle w:val="a5"/>
         <w:numPr>
           <w:ilvl w:val="0"/>
           <w:numId w:val="12"/>
@@ -4790,32 +4576,10 @@
         <w:ind w:firstLineChars="0"/>
       </w:pPr>
       <w:r>
-        <w:t>app2</w:t>
-      </w:r>
-      <w:r>
-        <w:t xml:space="preserve">.py (The interactive python program that user can test on the </w:t>
-      </w:r>
-      <w:r>
-        <w:t>item</w:t>
-      </w:r>
-      <w:r>
-        <w:t xml:space="preserve"> based collaborative filtering system recommender system)</w:t>
-      </w:r>
-    </w:p>
-    <w:p>
-      <w:pPr>
-        <w:pStyle w:val="ListParagraph"/>
-        <w:numPr>
-          <w:ilvl w:val="0"/>
-          <w:numId w:val="12"/>
-        </w:numPr>
-        <w:ind w:firstLineChars="0"/>
-      </w:pPr>
-      <w:r>
-        <w:t>app2</w:t>
-      </w:r>
-      <w:r>
-        <w:t xml:space="preserve">_readme.txt (Instructions on how to run the </w:t>
+        <w:t>app_R</w:t>
+      </w:r>
+      <w:r>
+        <w:t xml:space="preserve">eadme.txt (Instructions on how to run the </w:t>
       </w:r>
       <w:proofErr w:type="spellStart"/>
       <w:r>
@@ -4823,18 +4587,12 @@
       </w:r>
       <w:proofErr w:type="spellEnd"/>
       <w:r>
-        <w:t xml:space="preserve"> notebook and interactive python program for </w:t>
-      </w:r>
-      <w:r>
-        <w:t>item</w:t>
-      </w:r>
-      <w:r>
-        <w:t xml:space="preserve"> based collaborative filtering system)</w:t>
-      </w:r>
-    </w:p>
-    <w:p>
-      <w:pPr>
-        <w:pStyle w:val="ListParagraph"/>
+        <w:t xml:space="preserve"> notebook and interactive python program for item based collaborative filtering system)</w:t>
+      </w:r>
+    </w:p>
+    <w:p>
+      <w:pPr>
+        <w:pStyle w:val="a5"/>
         <w:ind w:left="720" w:firstLineChars="0" w:firstLine="0"/>
       </w:pPr>
     </w:p>
@@ -4855,7 +4613,7 @@
     </w:p>
     <w:p>
       <w:pPr>
-        <w:pStyle w:val="Heading1"/>
+        <w:pStyle w:val="1"/>
       </w:pPr>
       <w:r>
         <w:lastRenderedPageBreak/>
@@ -4877,7 +4635,7 @@
     </w:p>
     <w:p>
       <w:pPr>
-        <w:pStyle w:val="ListParagraph"/>
+        <w:pStyle w:val="a5"/>
         <w:widowControl/>
         <w:numPr>
           <w:ilvl w:val="0"/>
@@ -4892,7 +4650,7 @@
       <w:hyperlink r:id="rId28" w:history="1">
         <w:r>
           <w:rPr>
-            <w:rStyle w:val="Hyperlink"/>
+            <w:rStyle w:val="a3"/>
           </w:rPr>
           <w:t>http://facweb.cs.depaul.edu/mobasher/classes/csc478/</w:t>
         </w:r>
@@ -4900,7 +4658,7 @@
     </w:p>
     <w:p>
       <w:pPr>
-        <w:pStyle w:val="ListParagraph"/>
+        <w:pStyle w:val="a5"/>
         <w:widowControl/>
         <w:numPr>
           <w:ilvl w:val="0"/>
@@ -4915,7 +4673,7 @@
     </w:p>
     <w:p>
       <w:pPr>
-        <w:pStyle w:val="ListParagraph"/>
+        <w:pStyle w:val="a5"/>
         <w:widowControl/>
         <w:numPr>
           <w:ilvl w:val="0"/>
@@ -4946,7 +4704,7 @@
       <w:hyperlink r:id="rId29" w:history="1">
         <w:r>
           <w:rPr>
-            <w:rStyle w:val="Hyperlink"/>
+            <w:rStyle w:val="a3"/>
           </w:rPr>
           <w:t>http://www.fxpal.com/publications/FXPAL-PR-06-383.pdf</w:t>
         </w:r>
@@ -4954,7 +4712,7 @@
     </w:p>
     <w:p>
       <w:pPr>
-        <w:pStyle w:val="ListParagraph"/>
+        <w:pStyle w:val="a5"/>
         <w:widowControl/>
         <w:numPr>
           <w:ilvl w:val="0"/>
@@ -4964,17 +4722,12 @@
         <w:jc w:val="left"/>
       </w:pPr>
       <w:r>
-        <w:t>Wikipedia on Recommendati</w:t>
-      </w:r>
-      <w:bookmarkStart w:id="0" w:name="_GoBack"/>
-      <w:bookmarkEnd w:id="0"/>
-      <w:r>
-        <w:t xml:space="preserve">on System: </w:t>
+        <w:t xml:space="preserve">Wikipedia on Recommendation System: </w:t>
       </w:r>
       <w:hyperlink r:id="rId30" w:history="1">
         <w:r>
           <w:rPr>
-            <w:rStyle w:val="Hyperlink"/>
+            <w:rStyle w:val="a3"/>
           </w:rPr>
           <w:t>https://en.wikipedia.org/wiki/Recommender_system</w:t>
         </w:r>
@@ -5000,8 +4753,8 @@
 </file>
 
 <file path=word/numbering.xml><?xml version="1.0" encoding="utf-8"?>
-<w:numbering xmlns:wpc="http://schemas.microsoft.com/office/word/2010/wordprocessingCanvas" xmlns:mc="http://schemas.openxmlformats.org/markup-compatibility/2006" xmlns:o="urn:schemas-microsoft-com:office:office" xmlns:r="http://schemas.openxmlformats.org/officeDocument/2006/relationships" xmlns:m="http://schemas.openxmlformats.org/officeDocument/2006/math" xmlns:v="urn:schemas-microsoft-com:vml" xmlns:wp14="http://schemas.microsoft.com/office/word/2010/wordprocessingDrawing" xmlns:wp="http://schemas.openxmlformats.org/drawingml/2006/wordprocessingDrawing" xmlns:w10="urn:schemas-microsoft-com:office:word" xmlns:w="http://schemas.openxmlformats.org/wordprocessingml/2006/main" xmlns:w14="http://schemas.microsoft.com/office/word/2010/wordml" xmlns:w15="http://schemas.microsoft.com/office/word/2012/wordml" xmlns:wpg="http://schemas.microsoft.com/office/word/2010/wordprocessingGroup" xmlns:wpi="http://schemas.microsoft.com/office/word/2010/wordprocessingInk" xmlns:wne="http://schemas.microsoft.com/office/word/2006/wordml" xmlns:wps="http://schemas.microsoft.com/office/word/2010/wordprocessingShape" mc:Ignorable="w14 w15 wp14">
-  <w:abstractNum w:abstractNumId="0" w15:restartNumberingAfterBreak="0">
+<w:numbering xmlns:wpc="http://schemas.microsoft.com/office/word/2010/wordprocessingCanvas" xmlns:mo="http://schemas.microsoft.com/office/mac/office/2008/main" xmlns:mc="http://schemas.openxmlformats.org/markup-compatibility/2006" xmlns:mv="urn:schemas-microsoft-com:mac:vml" xmlns:o="urn:schemas-microsoft-com:office:office" xmlns:r="http://schemas.openxmlformats.org/officeDocument/2006/relationships" xmlns:m="http://schemas.openxmlformats.org/officeDocument/2006/math" xmlns:v="urn:schemas-microsoft-com:vml" xmlns:wp14="http://schemas.microsoft.com/office/word/2010/wordprocessingDrawing" xmlns:wp="http://schemas.openxmlformats.org/drawingml/2006/wordprocessingDrawing" xmlns:w10="urn:schemas-microsoft-com:office:word" xmlns:w="http://schemas.openxmlformats.org/wordprocessingml/2006/main" xmlns:w14="http://schemas.microsoft.com/office/word/2010/wordml" xmlns:w15="http://schemas.microsoft.com/office/word/2012/wordml" xmlns:wpg="http://schemas.microsoft.com/office/word/2010/wordprocessingGroup" xmlns:wpi="http://schemas.microsoft.com/office/word/2010/wordprocessingInk" xmlns:wne="http://schemas.microsoft.com/office/word/2006/wordml" xmlns:wps="http://schemas.microsoft.com/office/word/2010/wordprocessingShape" mc:Ignorable="w14 w15 wp14">
+  <w:abstractNum w:abstractNumId="0">
     <w:nsid w:val="00130DDC"/>
     <w:multiLevelType w:val="hybridMultilevel"/>
     <w:tmpl w:val="ADF89E2E"/>
@@ -5114,7 +4867,7 @@
       </w:rPr>
     </w:lvl>
   </w:abstractNum>
-  <w:abstractNum w:abstractNumId="1" w15:restartNumberingAfterBreak="0">
+  <w:abstractNum w:abstractNumId="1">
     <w:nsid w:val="0F625457"/>
     <w:multiLevelType w:val="hybridMultilevel"/>
     <w:tmpl w:val="BBD0B16A"/>
@@ -5227,7 +4980,7 @@
       </w:rPr>
     </w:lvl>
   </w:abstractNum>
-  <w:abstractNum w:abstractNumId="2" w15:restartNumberingAfterBreak="0">
+  <w:abstractNum w:abstractNumId="2">
     <w:nsid w:val="16905610"/>
     <w:multiLevelType w:val="hybridMultilevel"/>
     <w:tmpl w:val="F9EA461E"/>
@@ -5340,7 +5093,7 @@
       </w:rPr>
     </w:lvl>
   </w:abstractNum>
-  <w:abstractNum w:abstractNumId="3" w15:restartNumberingAfterBreak="0">
+  <w:abstractNum w:abstractNumId="3">
     <w:nsid w:val="16E27FD4"/>
     <w:multiLevelType w:val="hybridMultilevel"/>
     <w:tmpl w:val="58983DFC"/>
@@ -5426,7 +5179,7 @@
       </w:pPr>
     </w:lvl>
   </w:abstractNum>
-  <w:abstractNum w:abstractNumId="4" w15:restartNumberingAfterBreak="0">
+  <w:abstractNum w:abstractNumId="4">
     <w:nsid w:val="28FD33D8"/>
     <w:multiLevelType w:val="hybridMultilevel"/>
     <w:tmpl w:val="F92CD872"/>
@@ -5515,7 +5268,7 @@
       </w:pPr>
     </w:lvl>
   </w:abstractNum>
-  <w:abstractNum w:abstractNumId="5" w15:restartNumberingAfterBreak="0">
+  <w:abstractNum w:abstractNumId="5">
     <w:nsid w:val="2A3B52DA"/>
     <w:multiLevelType w:val="hybridMultilevel"/>
     <w:tmpl w:val="625E0C18"/>
@@ -5601,7 +5354,7 @@
       </w:pPr>
     </w:lvl>
   </w:abstractNum>
-  <w:abstractNum w:abstractNumId="6" w15:restartNumberingAfterBreak="0">
+  <w:abstractNum w:abstractNumId="6">
     <w:nsid w:val="39D270E8"/>
     <w:multiLevelType w:val="multilevel"/>
     <w:tmpl w:val="9340A9A0"/>
@@ -5714,7 +5467,7 @@
       </w:pPr>
     </w:lvl>
   </w:abstractNum>
-  <w:abstractNum w:abstractNumId="7" w15:restartNumberingAfterBreak="0">
+  <w:abstractNum w:abstractNumId="7">
     <w:nsid w:val="43090573"/>
     <w:multiLevelType w:val="hybridMultilevel"/>
     <w:tmpl w:val="9A789BA0"/>
@@ -5827,7 +5580,7 @@
       </w:rPr>
     </w:lvl>
   </w:abstractNum>
-  <w:abstractNum w:abstractNumId="8" w15:restartNumberingAfterBreak="0">
+  <w:abstractNum w:abstractNumId="8">
     <w:nsid w:val="44065D6C"/>
     <w:multiLevelType w:val="multilevel"/>
     <w:tmpl w:val="7FC298E4"/>
@@ -5940,7 +5693,7 @@
       </w:pPr>
     </w:lvl>
   </w:abstractNum>
-  <w:abstractNum w:abstractNumId="9" w15:restartNumberingAfterBreak="0">
+  <w:abstractNum w:abstractNumId="9">
     <w:nsid w:val="4DDA6211"/>
     <w:multiLevelType w:val="hybridMultilevel"/>
     <w:tmpl w:val="C3BA691E"/>
@@ -6053,7 +5806,7 @@
       </w:rPr>
     </w:lvl>
   </w:abstractNum>
-  <w:abstractNum w:abstractNumId="10" w15:restartNumberingAfterBreak="0">
+  <w:abstractNum w:abstractNumId="10">
     <w:nsid w:val="54743FF1"/>
     <w:multiLevelType w:val="hybridMultilevel"/>
     <w:tmpl w:val="8B3E65EE"/>
@@ -6166,7 +5919,7 @@
       </w:rPr>
     </w:lvl>
   </w:abstractNum>
-  <w:abstractNum w:abstractNumId="11" w15:restartNumberingAfterBreak="0">
+  <w:abstractNum w:abstractNumId="11">
     <w:nsid w:val="76DF18C5"/>
     <w:multiLevelType w:val="multilevel"/>
     <w:tmpl w:val="C714EB2A"/>
@@ -6368,7 +6121,7 @@
     </w:rPrDefault>
     <w:pPrDefault/>
   </w:docDefaults>
-  <w:latentStyles w:defLockedState="0" w:defUIPriority="99" w:defSemiHidden="0" w:defUnhideWhenUsed="0" w:defQFormat="0" w:count="371">
+  <w:latentStyles w:defLockedState="0" w:defUIPriority="99" w:defSemiHidden="0" w:defUnhideWhenUsed="0" w:defQFormat="0" w:count="380">
     <w:lsdException w:name="Normal" w:uiPriority="0" w:qFormat="1"/>
     <w:lsdException w:name="heading 1" w:uiPriority="9" w:qFormat="1"/>
     <w:lsdException w:name="heading 2" w:semiHidden="1" w:uiPriority="9" w:unhideWhenUsed="1" w:qFormat="1"/>
@@ -6741,7 +6494,7 @@
     <w:lsdException w:name="List Table 6 Colorful Accent 6" w:uiPriority="51"/>
     <w:lsdException w:name="List Table 7 Colorful Accent 6" w:uiPriority="52"/>
   </w:latentStyles>
-  <w:style w:type="paragraph" w:default="1" w:styleId="Normal">
+  <w:style w:type="paragraph" w:default="1" w:styleId="a">
     <w:name w:val="Normal"/>
     <w:qFormat/>
     <w:pPr>
@@ -6749,11 +6502,11 @@
       <w:jc w:val="both"/>
     </w:pPr>
   </w:style>
-  <w:style w:type="paragraph" w:styleId="Heading1">
+  <w:style w:type="paragraph" w:styleId="1">
     <w:name w:val="heading 1"/>
-    <w:basedOn w:val="Normal"/>
-    <w:next w:val="Normal"/>
-    <w:link w:val="Heading1Char"/>
+    <w:basedOn w:val="a"/>
+    <w:next w:val="a"/>
+    <w:link w:val="10"/>
     <w:uiPriority w:val="9"/>
     <w:qFormat/>
     <w:rsid w:val="008B7D27"/>
@@ -6770,11 +6523,11 @@
       <w:szCs w:val="32"/>
     </w:rPr>
   </w:style>
-  <w:style w:type="paragraph" w:styleId="Heading2">
+  <w:style w:type="paragraph" w:styleId="2">
     <w:name w:val="heading 2"/>
-    <w:basedOn w:val="Normal"/>
-    <w:next w:val="Normal"/>
-    <w:link w:val="Heading2Char"/>
+    <w:basedOn w:val="a"/>
+    <w:next w:val="a"/>
+    <w:link w:val="20"/>
     <w:uiPriority w:val="9"/>
     <w:unhideWhenUsed/>
     <w:qFormat/>
@@ -6792,13 +6545,13 @@
       <w:szCs w:val="26"/>
     </w:rPr>
   </w:style>
-  <w:style w:type="character" w:default="1" w:styleId="DefaultParagraphFont">
+  <w:style w:type="character" w:default="1" w:styleId="a0">
     <w:name w:val="Default Paragraph Font"/>
     <w:uiPriority w:val="1"/>
     <w:semiHidden/>
     <w:unhideWhenUsed/>
   </w:style>
-  <w:style w:type="table" w:default="1" w:styleId="TableNormal">
+  <w:style w:type="table" w:default="1" w:styleId="a1">
     <w:name w:val="Normal Table"/>
     <w:uiPriority w:val="99"/>
     <w:semiHidden/>
@@ -6813,15 +6566,15 @@
       </w:tblCellMar>
     </w:tblPr>
   </w:style>
-  <w:style w:type="numbering" w:default="1" w:styleId="NoList">
+  <w:style w:type="numbering" w:default="1" w:styleId="a2">
     <w:name w:val="No List"/>
     <w:uiPriority w:val="99"/>
     <w:semiHidden/>
     <w:unhideWhenUsed/>
   </w:style>
-  <w:style w:type="character" w:styleId="Hyperlink">
+  <w:style w:type="character" w:styleId="a3">
     <w:name w:val="Hyperlink"/>
-    <w:basedOn w:val="DefaultParagraphFont"/>
+    <w:basedOn w:val="a0"/>
     <w:uiPriority w:val="99"/>
     <w:unhideWhenUsed/>
     <w:rsid w:val="00350C69"/>
@@ -6830,9 +6583,9 @@
       <w:u w:val="single"/>
     </w:rPr>
   </w:style>
-  <w:style w:type="character" w:styleId="FollowedHyperlink">
+  <w:style w:type="character" w:styleId="a4">
     <w:name w:val="FollowedHyperlink"/>
-    <w:basedOn w:val="DefaultParagraphFont"/>
+    <w:basedOn w:val="a0"/>
     <w:uiPriority w:val="99"/>
     <w:semiHidden/>
     <w:unhideWhenUsed/>
@@ -6842,9 +6595,9 @@
       <w:u w:val="single"/>
     </w:rPr>
   </w:style>
-  <w:style w:type="paragraph" w:styleId="ListParagraph">
+  <w:style w:type="paragraph" w:styleId="a5">
     <w:name w:val="List Paragraph"/>
-    <w:basedOn w:val="Normal"/>
+    <w:basedOn w:val="a"/>
     <w:uiPriority w:val="34"/>
     <w:qFormat/>
     <w:rsid w:val="00837BA5"/>
@@ -6852,9 +6605,9 @@
       <w:ind w:firstLineChars="200" w:firstLine="420"/>
     </w:pPr>
   </w:style>
-  <w:style w:type="character" w:styleId="Strong">
+  <w:style w:type="character" w:styleId="a6">
     <w:name w:val="Strong"/>
-    <w:basedOn w:val="DefaultParagraphFont"/>
+    <w:basedOn w:val="a0"/>
     <w:uiPriority w:val="22"/>
     <w:qFormat/>
     <w:rsid w:val="009230F2"/>
@@ -6863,12 +6616,13 @@
       <w:bCs/>
     </w:rPr>
   </w:style>
-  <w:style w:type="table" w:styleId="TableGrid">
+  <w:style w:type="table" w:styleId="a7">
     <w:name w:val="Table Grid"/>
-    <w:basedOn w:val="TableNormal"/>
+    <w:basedOn w:val="a1"/>
     <w:uiPriority w:val="39"/>
     <w:rsid w:val="002D4F0D"/>
     <w:tblPr>
+      <w:tblInd w:w="0" w:type="dxa"/>
       <w:tblBorders>
         <w:top w:val="single" w:sz="4" w:space="0" w:color="auto"/>
         <w:left w:val="single" w:sz="4" w:space="0" w:color="auto"/>
@@ -6877,16 +6631,22 @@
         <w:insideH w:val="single" w:sz="4" w:space="0" w:color="auto"/>
         <w:insideV w:val="single" w:sz="4" w:space="0" w:color="auto"/>
       </w:tblBorders>
+      <w:tblCellMar>
+        <w:top w:w="0" w:type="dxa"/>
+        <w:left w:w="108" w:type="dxa"/>
+        <w:bottom w:w="0" w:type="dxa"/>
+        <w:right w:w="108" w:type="dxa"/>
+      </w:tblCellMar>
     </w:tblPr>
   </w:style>
   <w:style w:type="character" w:customStyle="1" w:styleId="apple-converted-space">
     <w:name w:val="apple-converted-space"/>
-    <w:basedOn w:val="DefaultParagraphFont"/>
+    <w:basedOn w:val="a0"/>
     <w:rsid w:val="003D318C"/>
   </w:style>
-  <w:style w:type="character" w:styleId="Emphasis">
+  <w:style w:type="character" w:styleId="a8">
     <w:name w:val="Emphasis"/>
-    <w:basedOn w:val="DefaultParagraphFont"/>
+    <w:basedOn w:val="a0"/>
     <w:uiPriority w:val="20"/>
     <w:qFormat/>
     <w:rsid w:val="00AC0834"/>
@@ -6895,10 +6655,10 @@
       <w:iCs/>
     </w:rPr>
   </w:style>
-  <w:style w:type="character" w:customStyle="1" w:styleId="Heading1Char">
-    <w:name w:val="Heading 1 Char"/>
-    <w:basedOn w:val="DefaultParagraphFont"/>
-    <w:link w:val="Heading1"/>
+  <w:style w:type="character" w:customStyle="1" w:styleId="10">
+    <w:name w:val="标题 1字符"/>
+    <w:basedOn w:val="a0"/>
+    <w:link w:val="1"/>
     <w:uiPriority w:val="9"/>
     <w:rsid w:val="008B7D27"/>
     <w:rPr>
@@ -6908,10 +6668,10 @@
       <w:szCs w:val="32"/>
     </w:rPr>
   </w:style>
-  <w:style w:type="character" w:customStyle="1" w:styleId="Heading2Char">
-    <w:name w:val="Heading 2 Char"/>
-    <w:basedOn w:val="DefaultParagraphFont"/>
-    <w:link w:val="Heading2"/>
+  <w:style w:type="character" w:customStyle="1" w:styleId="20">
+    <w:name w:val="标题 2字符"/>
+    <w:basedOn w:val="a0"/>
+    <w:link w:val="2"/>
     <w:uiPriority w:val="9"/>
     <w:rsid w:val="008B7D27"/>
     <w:rPr>
@@ -6921,10 +6681,10 @@
       <w:szCs w:val="26"/>
     </w:rPr>
   </w:style>
-  <w:style w:type="paragraph" w:styleId="HTMLPreformatted">
+  <w:style w:type="paragraph" w:styleId="HTML">
     <w:name w:val="HTML Preformatted"/>
-    <w:basedOn w:val="Normal"/>
-    <w:link w:val="HTMLPreformattedChar"/>
+    <w:basedOn w:val="a"/>
+    <w:link w:val="HTML0"/>
     <w:uiPriority w:val="99"/>
     <w:semiHidden/>
     <w:unhideWhenUsed/>
@@ -6958,10 +6718,10 @@
       <w:szCs w:val="20"/>
     </w:rPr>
   </w:style>
-  <w:style w:type="character" w:customStyle="1" w:styleId="HTMLPreformattedChar">
-    <w:name w:val="HTML Preformatted Char"/>
-    <w:basedOn w:val="DefaultParagraphFont"/>
-    <w:link w:val="HTMLPreformatted"/>
+  <w:style w:type="character" w:customStyle="1" w:styleId="HTML0">
+    <w:name w:val="HTML 预设格式字符"/>
+    <w:basedOn w:val="a0"/>
+    <w:link w:val="HTML"/>
     <w:uiPriority w:val="99"/>
     <w:semiHidden/>
     <w:rsid w:val="00C07B2E"/>
@@ -7241,7 +7001,7 @@
 </file>
 
 <file path=customXml/itemProps1.xml><?xml version="1.0" encoding="utf-8"?>
-<ds:datastoreItem xmlns:ds="http://schemas.openxmlformats.org/officeDocument/2006/customXml" ds:itemID="{354D0C1C-42A8-468C-BC67-B6E0A0370708}">
+<ds:datastoreItem xmlns:ds="http://schemas.openxmlformats.org/officeDocument/2006/customXml" ds:itemID="{E7B759B1-A9C2-034A-9247-504D4AA6348E}">
   <ds:schemaRefs>
     <ds:schemaRef ds:uri="http://schemas.openxmlformats.org/officeDocument/2006/bibliography"/>
   </ds:schemaRefs>

</xml_diff>